<commit_message>
brandons finished progress report part
</commit_message>
<xml_diff>
--- a/FinalProject/brandonPowerUpUMLandDescription.docx
+++ b/FinalProject/brandonPowerUpUMLandDescription.docx
@@ -3,7 +3,21 @@
 <w:document xmlns:wpc="http://schemas.microsoft.com/office/word/2010/wordprocessingCanvas" xmlns:cx="http://schemas.microsoft.com/office/drawing/2014/chartex" xmlns:mc="http://schemas.openxmlformats.org/markup-compatibility/2006" xmlns:o="urn:schemas-microsoft-com:office:office" xmlns:r="http://schemas.openxmlformats.org/officeDocument/2006/relationships" xmlns:m="http://schemas.openxmlformats.org/officeDocument/2006/math" xmlns:v="urn:schemas-microsoft-com:vml" xmlns:wp14="http://schemas.microsoft.com/office/word/2010/wordprocessingDrawing" xmlns:wp="http://schemas.openxmlformats.org/drawingml/2006/wordprocessingDrawing" xmlns:w10="urn:schemas-microsoft-com:office:word" xmlns:w="http://schemas.openxmlformats.org/wordprocessingml/2006/main" xmlns:w14="http://schemas.microsoft.com/office/word/2010/wordml" xmlns:w15="http://schemas.microsoft.com/office/word/2012/wordml" xmlns:w16se="http://schemas.microsoft.com/office/word/2015/wordml/symex" xmlns:wpg="http://schemas.microsoft.com/office/word/2010/wordprocessingGroup" xmlns:wpi="http://schemas.microsoft.com/office/word/2010/wordprocessingInk" xmlns:wne="http://schemas.microsoft.com/office/word/2006/wordml" xmlns:wps="http://schemas.microsoft.com/office/word/2010/wordprocessingShape" mc:Ignorable="w14 w15 w16se wp14">
   <w:body>
     <w:p>
+      <w:pPr>
+        <w:rPr>
+          <w:u w:val="single"/>
+        </w:rPr>
+      </w:pPr>
+      <w:r>
+        <w:rPr>
+          <w:u w:val="single"/>
+        </w:rPr>
+        <w:t>Power-ups</w:t>
+      </w:r>
       <w:bookmarkStart w:id="0" w:name="_GoBack"/>
+      <w:bookmarkEnd w:id="0"/>
+    </w:p>
+    <w:p>
       <w:r>
         <w:rPr>
           <w:noProof/>
@@ -66,40 +80,7 @@
         </w:drawing>
       </w:r>
       <w:r>
-        <w:t>The addition of power-up spawns</w:t>
-      </w:r>
-      <w:r>
-        <w:t xml:space="preserve"> in our game</w:t>
-      </w:r>
-      <w:r>
-        <w:t xml:space="preserve"> </w:t>
-      </w:r>
-      <w:r>
-        <w:t>satisfies</w:t>
-      </w:r>
-      <w:r>
-        <w:t xml:space="preserve"> the requirements of keyboard interactivity, class objects with animation hierarchies, and one of the two required GUI’s. As the game progresses, power-ups will randomly spawn. Once collected, these power-ups will be stored for later use – indicated by a GUI at the top of the canvas. These stored power-ups can be activated</w:t>
-      </w:r>
-      <w:r>
-        <w:t xml:space="preserve"> with the spacebar and the power-up provides 10 seconds of invulnerability</w:t>
-      </w:r>
-      <w:r>
-        <w:t xml:space="preserve">. The power-ups </w:t>
-      </w:r>
-      <w:r>
-        <w:t>have</w:t>
-      </w:r>
-      <w:r>
-        <w:t xml:space="preserve"> two levels of animation, e.g. they would </w:t>
-      </w:r>
-      <w:r>
-        <w:t>both translate and “shake” across the canvas</w:t>
-      </w:r>
-      <w:r>
-        <w:t xml:space="preserve">. </w:t>
-      </w:r>
-      <w:r>
-        <w:t>This portion of the assignment final project has been completed. Screenshots and a UML diagram are below.</w:t>
+        <w:t>The addition of power-up spawns in our game satisfies the requirements of keyboard interactivity, class objects with animation hierarchies, and one of the two required GUI’s. As the game progresses, power-ups will randomly spawn. Once collected, these power-ups will be stored for later use – indicated by a GUI at the top of the canvas. These stored power-ups can be activated with the spacebar and the power-up provides 10 seconds of invulnerability. The power-ups have two levels of animation, e.g. they would both translate and “shake” across the canvas. This portion of the assignment final project has been completed. Screenshots and a UML diagram are below.</w:t>
       </w:r>
       <w:r>
         <w:br/>
@@ -201,6 +182,7 @@
         <w:rPr>
           <w:i/>
         </w:rPr>
+        <w:lastRenderedPageBreak/>
         <w:t xml:space="preserve">Figure </w:t>
       </w:r>
       <w:r>
@@ -233,7 +215,6 @@
         <w:rPr>
           <w:i/>
         </w:rPr>
-        <w:lastRenderedPageBreak/>
         <w:br/>
       </w:r>
       <w:r>
@@ -362,7 +343,6 @@
         <w:t>) is for the initial spawning of the power-up, and displayWithoutShaking() is for when the star is displayed within the storage box.</w:t>
       </w:r>
     </w:p>
-    <w:bookmarkEnd w:id="0"/>
     <w:p/>
     <w:sectPr>
       <w:pgSz w:w="12240" w:h="15840"/>

</xml_diff>